<commit_message>
succes window close function
</commit_message>
<xml_diff>
--- a/todo.docx
+++ b/todo.docx
@@ -45,8 +45,14 @@
           <w:ilvl w:val="0"/>
           <w:numId w:val="2"/>
         </w:numPr>
-      </w:pPr>
-      <w:r>
+        <w:rPr>
+          <w:highlight w:val="green"/>
+        </w:rPr>
+      </w:pPr>
+      <w:r>
+        <w:rPr>
+          <w:highlight w:val="green"/>
+        </w:rPr>
         <w:t>Add functionality to the form inputs</w:t>
       </w:r>
     </w:p>
@@ -101,6 +107,7 @@
           <w:color w:val="24292E"/>
           <w:sz w:val="21"/>
           <w:szCs w:val="21"/>
+          <w:highlight w:val="green"/>
           <w:lang w:eastAsia="en-GB"/>
         </w:rPr>
         <w:t>Data must be entered correctly:</w:t>
@@ -291,6 +298,7 @@
           <w:color w:val="24292E"/>
           <w:sz w:val="21"/>
           <w:szCs w:val="21"/>
+          <w:highlight w:val="green"/>
           <w:lang w:eastAsia="en-GB"/>
         </w:rPr>
       </w:pPr>
@@ -300,6 +308,7 @@
           <w:color w:val="24292E"/>
           <w:sz w:val="21"/>
           <w:szCs w:val="21"/>
+          <w:highlight w:val="green"/>
           <w:shd w:val="clear" w:color="auto" w:fill="FFFFFF"/>
         </w:rPr>
         <w:t>Link labels to inputs in the HTML file using the "for" and "id" attributes in the existing code. Correct any HTML code that has not been done this way.</w:t>

</xml_diff>